<commit_message>
component + high level
</commit_message>
<xml_diff>
--- a/DD/DDTravlendar.docx
+++ b/DD/DDTravlendar.docx
@@ -5767,7 +5767,7 @@
           <w:sz w:val="24"/>
           <w:lang w:val="en-US"/>
         </w:rPr>
-        <w:t>Client-Server The application is strongly based on a Client-Server communication model. The clients being the mobile application</w:t>
+        <w:t>The application is strongly based on a Client-Server communication model. The clients being the mobile application</w:t>
       </w:r>
       <w:r>
         <w:rPr>
@@ -10613,31 +10613,34 @@
       <w:pPr>
         <w:rPr>
           <w:sz w:val="24"/>
-        </w:rPr>
-      </w:pPr>
-      <w:r>
-        <w:rPr>
-          <w:sz w:val="24"/>
-          <w:lang w:val="en-US"/>
-        </w:rPr>
-        <w:tab/>
-      </w:r>
-      <w:r>
-        <w:rPr>
-          <w:sz w:val="24"/>
-          <w:lang w:val="en-US"/>
-        </w:rPr>
-        <w:tab/>
-      </w:r>
-      <w:r>
-        <w:rPr>
-          <w:sz w:val="24"/>
+          <w:lang w:val="en-US"/>
+        </w:rPr>
+      </w:pPr>
+      <w:r>
+        <w:rPr>
+          <w:sz w:val="24"/>
+          <w:lang w:val="en-US"/>
+        </w:rPr>
+        <w:tab/>
+      </w:r>
+      <w:r>
+        <w:rPr>
+          <w:sz w:val="24"/>
+          <w:lang w:val="en-US"/>
+        </w:rPr>
+        <w:tab/>
+      </w:r>
+      <w:r>
+        <w:rPr>
+          <w:sz w:val="24"/>
+          <w:lang w:val="en-US"/>
         </w:rPr>
         <w:t>-Data Manager</w:t>
       </w:r>
       <w:r>
         <w:rPr>
           <w:sz w:val="24"/>
+          <w:lang w:val="en-US"/>
         </w:rPr>
         <w:tab/>
       </w:r>
@@ -10648,39 +10651,247 @@
         <w:rPr>
           <w:color w:val="FF0000"/>
           <w:sz w:val="24"/>
-        </w:rPr>
-      </w:pPr>
-      <w:r>
-        <w:rPr>
-          <w:sz w:val="24"/>
+          <w:lang w:val="en-US"/>
+        </w:rPr>
+      </w:pPr>
+      <w:r>
+        <w:rPr>
+          <w:sz w:val="24"/>
+          <w:lang w:val="en-US"/>
+        </w:rPr>
+        <w:t>-Route Manager</w:t>
+      </w:r>
+      <w:r>
+        <w:rPr>
+          <w:color w:val="FF0000"/>
+          <w:sz w:val="24"/>
+          <w:lang w:val="en-US"/>
+        </w:rPr>
+        <w:tab/>
+      </w:r>
+      <w:r>
+        <w:rPr>
+          <w:color w:val="FF0000"/>
+          <w:sz w:val="24"/>
+          <w:lang w:val="en-US"/>
+        </w:rPr>
+        <w:tab/>
+      </w:r>
+    </w:p>
+    <w:p>
+      <w:pPr>
+        <w:rPr>
+          <w:sz w:val="24"/>
+          <w:lang w:val="en-US"/>
+        </w:rPr>
+      </w:pPr>
+      <w:r>
+        <w:rPr>
+          <w:sz w:val="24"/>
+          <w:lang w:val="en-US"/>
+        </w:rPr>
+        <w:tab/>
+      </w:r>
+      <w:r>
+        <w:rPr>
+          <w:sz w:val="24"/>
+          <w:lang w:val="en-US"/>
+        </w:rPr>
+        <w:tab/>
+        <w:t>-Mobile App component.</w:t>
+      </w:r>
+      <w:r>
+        <w:rPr>
+          <w:color w:val="FF0000"/>
+          <w:sz w:val="24"/>
+          <w:lang w:val="en-US"/>
+        </w:rPr>
+        <w:tab/>
+      </w:r>
+    </w:p>
+    <w:p>
+      <w:pPr>
+        <w:ind w:firstLine="720"/>
+        <w:rPr>
+          <w:sz w:val="24"/>
+          <w:lang w:val="en-US"/>
+        </w:rPr>
+      </w:pPr>
+    </w:p>
+    <w:p>
+      <w:pPr>
+        <w:ind w:firstLine="720"/>
+        <w:rPr>
+          <w:sz w:val="24"/>
+          <w:lang w:val="en-US"/>
+        </w:rPr>
+      </w:pPr>
+    </w:p>
+    <w:p>
+      <w:pPr>
+        <w:rPr>
+          <w:sz w:val="24"/>
+          <w:lang w:val="en-US"/>
+        </w:rPr>
+      </w:pPr>
+      <w:r>
+        <w:rPr>
+          <w:b/>
+          <w:sz w:val="24"/>
+          <w:lang w:val="en-US"/>
+        </w:rPr>
+        <w:t>[G7]</w:t>
+      </w:r>
+      <w:r>
+        <w:rPr>
+          <w:sz w:val="24"/>
+          <w:lang w:val="en-US"/>
+        </w:rPr>
+        <w:t xml:space="preserve"> Allow user to re-define dynamically his instant position to re</w:t>
+      </w:r>
+      <w:r>
+        <w:rPr>
+          <w:sz w:val="24"/>
+          <w:lang w:val="en-US"/>
         </w:rPr>
         <w:t>-</w:t>
       </w:r>
       <w:r>
         <w:rPr>
           <w:sz w:val="24"/>
-        </w:rPr>
-        <w:t>Route</w:t>
-      </w:r>
-      <w:r>
-        <w:rPr>
-          <w:sz w:val="24"/>
-        </w:rPr>
-        <w:t xml:space="preserve"> Manager</w:t>
-      </w:r>
-      <w:r>
+          <w:lang w:val="en-US"/>
+        </w:rPr>
+        <w:t xml:space="preserve">plan the transport </w:t>
+      </w:r>
+      <w:r>
+        <w:rPr>
+          <w:sz w:val="24"/>
+          <w:lang w:val="en-US"/>
+        </w:rPr>
+        <w:t xml:space="preserve">      </w:t>
+      </w:r>
+      <w:r>
+        <w:rPr>
+          <w:sz w:val="24"/>
+          <w:lang w:val="en-US"/>
+        </w:rPr>
+        <w:t>solution.</w:t>
+      </w:r>
+    </w:p>
+    <w:p>
+      <w:pPr>
         <w:rPr>
           <w:color w:val="FF0000"/>
           <w:sz w:val="24"/>
         </w:rPr>
-        <w:tab/>
-      </w:r>
-      <w:r>
+      </w:pPr>
+      <w:r>
+        <w:rPr>
+          <w:b/>
+          <w:sz w:val="24"/>
+          <w:lang w:val="en-US"/>
+        </w:rPr>
+        <w:tab/>
+      </w:r>
+      <w:r>
+        <w:rPr>
+          <w:b/>
+          <w:sz w:val="24"/>
+          <w:lang w:val="en-US"/>
+        </w:rPr>
+        <w:tab/>
+      </w:r>
+      <w:r>
+        <w:rPr>
+          <w:sz w:val="24"/>
+        </w:rPr>
+        <w:t>-Data Manager</w:t>
+      </w:r>
+      <w:r>
+        <w:rPr>
+          <w:sz w:val="24"/>
+        </w:rPr>
+        <w:t>.</w:t>
+      </w:r>
+    </w:p>
+    <w:p>
+      <w:pPr>
+        <w:rPr>
+          <w:sz w:val="24"/>
+        </w:rPr>
+      </w:pPr>
+      <w:r>
+        <w:rPr>
+          <w:sz w:val="24"/>
+        </w:rPr>
+        <w:tab/>
+      </w:r>
+      <w:r>
+        <w:rPr>
+          <w:sz w:val="24"/>
+        </w:rPr>
+        <w:tab/>
+        <w:t>-Mobile App component.</w:t>
+      </w:r>
+    </w:p>
+    <w:p>
+      <w:pPr>
+        <w:ind w:left="720"/>
+        <w:rPr>
+          <w:sz w:val="24"/>
+        </w:rPr>
+      </w:pPr>
+    </w:p>
+    <w:p>
+      <w:pPr>
+        <w:ind w:left="720"/>
+        <w:rPr>
+          <w:sz w:val="24"/>
+        </w:rPr>
+      </w:pPr>
+    </w:p>
+    <w:p>
+      <w:pPr>
+        <w:rPr>
+          <w:sz w:val="24"/>
+          <w:lang w:val="en-US"/>
+        </w:rPr>
+      </w:pPr>
+      <w:r>
+        <w:rPr>
+          <w:b/>
+          <w:sz w:val="24"/>
+          <w:lang w:val="en-US"/>
+        </w:rPr>
+        <w:t>[G8]</w:t>
+      </w:r>
+      <w:r>
+        <w:rPr>
+          <w:sz w:val="24"/>
+          <w:lang w:val="en-US"/>
+        </w:rPr>
+        <w:t xml:space="preserve"> Allow user to set free time (break) during the day schedule.</w:t>
+      </w:r>
+    </w:p>
+    <w:p>
+      <w:pPr>
+        <w:ind w:left="360" w:firstLine="360"/>
         <w:rPr>
           <w:color w:val="FF0000"/>
           <w:sz w:val="24"/>
         </w:rPr>
-        <w:tab/>
+      </w:pPr>
+      <w:r>
+        <w:rPr>
+          <w:sz w:val="24"/>
+        </w:rPr>
+        <w:t>-Data Manager</w:t>
+      </w:r>
+      <w:r>
+        <w:rPr>
+          <w:sz w:val="24"/>
+        </w:rPr>
+        <w:t>.</w:t>
       </w:r>
     </w:p>
     <w:p>
@@ -10702,27 +10913,220 @@
         <w:tab/>
         <w:t>-Mobile App component.</w:t>
       </w:r>
+    </w:p>
+    <w:p>
+      <w:pPr>
+        <w:rPr>
+          <w:sz w:val="24"/>
+        </w:rPr>
+      </w:pPr>
+    </w:p>
+    <w:p>
+      <w:pPr>
+        <w:rPr>
+          <w:sz w:val="24"/>
+        </w:rPr>
+      </w:pPr>
+    </w:p>
+    <w:p>
+      <w:pPr>
+        <w:ind w:left="720"/>
+        <w:rPr>
+          <w:sz w:val="24"/>
+        </w:rPr>
+      </w:pPr>
+    </w:p>
+    <w:p>
+      <w:pPr>
+        <w:ind w:left="720"/>
+        <w:rPr>
+          <w:sz w:val="24"/>
+        </w:rPr>
+      </w:pPr>
+    </w:p>
+    <w:p>
+      <w:pPr>
+        <w:ind w:left="720"/>
+        <w:rPr>
+          <w:sz w:val="24"/>
+        </w:rPr>
+      </w:pPr>
+    </w:p>
+    <w:p>
+      <w:pPr>
+        <w:ind w:left="720"/>
+        <w:rPr>
+          <w:sz w:val="24"/>
+        </w:rPr>
+      </w:pPr>
+    </w:p>
+    <w:p>
+      <w:pPr>
+        <w:ind w:left="720"/>
+        <w:rPr>
+          <w:sz w:val="24"/>
+        </w:rPr>
+      </w:pPr>
+    </w:p>
+    <w:p>
+      <w:pPr>
+        <w:ind w:left="720"/>
+        <w:rPr>
+          <w:sz w:val="24"/>
+        </w:rPr>
+      </w:pPr>
+    </w:p>
+    <w:p>
+      <w:pPr>
+        <w:rPr>
+          <w:sz w:val="24"/>
+          <w:lang w:val="en-US"/>
+        </w:rPr>
+      </w:pPr>
+      <w:r>
+        <w:rPr>
+          <w:b/>
+          <w:sz w:val="24"/>
+          <w:lang w:val="en-US"/>
+        </w:rPr>
+        <w:t>[G9]</w:t>
+      </w:r>
+      <w:r>
+        <w:rPr>
+          <w:sz w:val="24"/>
+          <w:lang w:val="en-US"/>
+        </w:rPr>
+        <w:t xml:space="preserve"> Notifying events overlapping.</w:t>
+      </w:r>
+    </w:p>
+    <w:p>
+      <w:pPr>
+        <w:ind w:left="360" w:firstLine="360"/>
+        <w:rPr>
+          <w:sz w:val="24"/>
+          <w:lang w:val="en-US"/>
+        </w:rPr>
+      </w:pPr>
+      <w:r>
+        <w:rPr>
+          <w:sz w:val="24"/>
+          <w:lang w:val="en-US"/>
+        </w:rPr>
+        <w:t>-Data Manager.</w:t>
+      </w:r>
+    </w:p>
+    <w:p>
+      <w:pPr>
+        <w:ind w:left="360" w:firstLine="360"/>
+        <w:rPr>
+          <w:sz w:val="24"/>
+          <w:lang w:val="en-US"/>
+        </w:rPr>
+      </w:pPr>
+      <w:r>
+        <w:rPr>
+          <w:sz w:val="24"/>
+          <w:lang w:val="en-US"/>
+        </w:rPr>
+        <w:t>-Mobile App component.</w:t>
+      </w:r>
+    </w:p>
+    <w:p>
+      <w:pPr>
+        <w:rPr>
+          <w:sz w:val="24"/>
+          <w:lang w:val="en-US"/>
+        </w:rPr>
+      </w:pPr>
+    </w:p>
+    <w:p>
+      <w:pPr>
+        <w:ind w:firstLine="720"/>
+        <w:rPr>
+          <w:sz w:val="24"/>
+          <w:lang w:val="en-US"/>
+        </w:rPr>
+      </w:pPr>
+    </w:p>
+    <w:p>
+      <w:pPr>
+        <w:rPr>
+          <w:sz w:val="24"/>
+          <w:lang w:val="en-US"/>
+        </w:rPr>
+      </w:pPr>
+      <w:r>
+        <w:rPr>
+          <w:b/>
+          <w:sz w:val="24"/>
+          <w:lang w:val="en-US"/>
+        </w:rPr>
+        <w:t>[G10]</w:t>
+      </w:r>
+      <w:r>
+        <w:rPr>
+          <w:sz w:val="24"/>
+          <w:lang w:val="en-US"/>
+        </w:rPr>
+        <w:t xml:space="preserve"> Notifying the time-unreachable event.</w:t>
+      </w:r>
+    </w:p>
+    <w:p>
+      <w:pPr>
+        <w:ind w:left="360" w:firstLine="360"/>
+        <w:rPr>
+          <w:sz w:val="24"/>
+        </w:rPr>
+      </w:pPr>
+      <w:r>
+        <w:rPr>
+          <w:sz w:val="24"/>
+        </w:rPr>
+        <w:t>-Data Manager</w:t>
+      </w:r>
+      <w:r>
+        <w:rPr>
+          <w:sz w:val="24"/>
+        </w:rPr>
+        <w:t>.</w:t>
+      </w:r>
+    </w:p>
+    <w:p>
+      <w:pPr>
+        <w:ind w:left="360" w:firstLine="360"/>
+        <w:rPr>
+          <w:sz w:val="24"/>
+        </w:rPr>
+      </w:pPr>
+      <w:r>
+        <w:rPr>
+          <w:sz w:val="24"/>
+        </w:rPr>
+        <w:t>-Mobile App component.</w:t>
+      </w:r>
+    </w:p>
+    <w:p>
+      <w:pPr>
+        <w:ind w:left="360" w:firstLine="360"/>
+        <w:rPr>
+          <w:sz w:val="24"/>
+          <w:lang w:val="en-US"/>
+        </w:rPr>
+      </w:pPr>
       <w:r>
         <w:rPr>
           <w:color w:val="FF0000"/>
           <w:sz w:val="24"/>
-        </w:rPr>
-        <w:tab/>
-      </w:r>
-    </w:p>
-    <w:p>
-      <w:pPr>
-        <w:ind w:firstLine="720"/>
-        <w:rPr>
-          <w:sz w:val="24"/>
-        </w:rPr>
-      </w:pPr>
-    </w:p>
-    <w:p>
-      <w:pPr>
-        <w:ind w:firstLine="720"/>
-        <w:rPr>
-          <w:sz w:val="24"/>
+          <w:lang w:val="en-US"/>
+        </w:rPr>
+        <w:t>-Notifications Manager</w:t>
+      </w:r>
+    </w:p>
+    <w:p>
+      <w:pPr>
+        <w:rPr>
+          <w:sz w:val="24"/>
+          <w:lang w:val="en-US"/>
         </w:rPr>
       </w:pPr>
     </w:p>
@@ -10739,667 +11143,246 @@
           <w:sz w:val="24"/>
           <w:lang w:val="en-US"/>
         </w:rPr>
-        <w:t>[G7]</w:t>
-      </w:r>
-      <w:r>
-        <w:rPr>
-          <w:sz w:val="24"/>
-          <w:lang w:val="en-US"/>
-        </w:rPr>
-        <w:t xml:space="preserve"> Allow user to re-define dynamically his instant position to re</w:t>
-      </w:r>
-      <w:r>
-        <w:rPr>
-          <w:sz w:val="24"/>
+        <w:t>[G11]</w:t>
+      </w:r>
+      <w:r>
+        <w:rPr>
+          <w:sz w:val="24"/>
+          <w:lang w:val="en-US"/>
+        </w:rPr>
+        <w:t xml:space="preserve"> Allow user to configure transport preferences and external services to be used</w:t>
+      </w:r>
+    </w:p>
+    <w:p>
+      <w:pPr>
+        <w:ind w:left="360" w:firstLine="360"/>
+        <w:rPr>
+          <w:sz w:val="24"/>
+        </w:rPr>
+      </w:pPr>
+      <w:r>
+        <w:rPr>
+          <w:sz w:val="24"/>
+        </w:rPr>
+        <w:t>-Data Manager</w:t>
+      </w:r>
+      <w:r>
+        <w:rPr>
+          <w:sz w:val="24"/>
+        </w:rPr>
+        <w:t>.</w:t>
+      </w:r>
+    </w:p>
+    <w:p>
+      <w:pPr>
+        <w:ind w:left="360" w:firstLine="360"/>
+        <w:rPr>
+          <w:sz w:val="24"/>
+        </w:rPr>
+      </w:pPr>
+      <w:r>
+        <w:rPr>
+          <w:sz w:val="24"/>
+        </w:rPr>
+        <w:t>-Mobile App component.</w:t>
+      </w:r>
+    </w:p>
+    <w:p>
+      <w:pPr>
+        <w:rPr>
+          <w:sz w:val="24"/>
+        </w:rPr>
+      </w:pPr>
+    </w:p>
+    <w:p>
+      <w:pPr>
+        <w:rPr>
+          <w:sz w:val="24"/>
+          <w:lang w:val="en-US"/>
+        </w:rPr>
+      </w:pPr>
+      <w:r>
+        <w:rPr>
+          <w:b/>
+          <w:sz w:val="24"/>
+          <w:lang w:val="en-US"/>
+        </w:rPr>
+        <w:t>[G12</w:t>
+      </w:r>
+      <w:r>
+        <w:rPr>
+          <w:sz w:val="24"/>
+          <w:lang w:val="en-US"/>
+        </w:rPr>
+        <w:t>] Allow user to set an event as ending event.</w:t>
+      </w:r>
+    </w:p>
+    <w:p>
+      <w:pPr>
+        <w:ind w:left="360" w:firstLine="360"/>
+        <w:rPr>
+          <w:sz w:val="24"/>
+        </w:rPr>
+      </w:pPr>
+      <w:r>
+        <w:rPr>
+          <w:sz w:val="24"/>
+        </w:rPr>
+        <w:t>-Data Manager</w:t>
+      </w:r>
+      <w:r>
+        <w:rPr>
+          <w:sz w:val="24"/>
+        </w:rPr>
+        <w:t>.</w:t>
+      </w:r>
+    </w:p>
+    <w:p>
+      <w:pPr>
+        <w:ind w:left="360" w:firstLine="360"/>
+        <w:rPr>
+          <w:sz w:val="24"/>
+        </w:rPr>
+      </w:pPr>
+      <w:r>
+        <w:rPr>
+          <w:sz w:val="24"/>
+        </w:rPr>
+        <w:t>-Mobile App component.</w:t>
+      </w:r>
+    </w:p>
+    <w:p>
+      <w:pPr>
+        <w:rPr>
+          <w:sz w:val="24"/>
+        </w:rPr>
+      </w:pPr>
+    </w:p>
+    <w:p>
+      <w:pPr>
+        <w:rPr>
+          <w:sz w:val="24"/>
+          <w:lang w:val="en-US"/>
+        </w:rPr>
+      </w:pPr>
+      <w:r>
+        <w:rPr>
+          <w:b/>
+          <w:sz w:val="24"/>
+          <w:lang w:val="en-US"/>
+        </w:rPr>
+        <w:t xml:space="preserve">[G13] </w:t>
+      </w:r>
+      <w:r>
+        <w:rPr>
+          <w:sz w:val="24"/>
+          <w:lang w:val="en-US"/>
+        </w:rPr>
+        <w:t>Allow user to buy a ticket or to reserve a mean of transport of a suggested solution.</w:t>
+      </w:r>
+      <w:r>
+        <w:rPr>
+          <w:sz w:val="24"/>
+          <w:lang w:val="en-US"/>
+        </w:rPr>
+        <w:t xml:space="preserve"> </w:t>
+      </w:r>
+    </w:p>
+    <w:p>
+      <w:pPr>
+        <w:ind w:left="360" w:firstLine="360"/>
+        <w:rPr>
+          <w:sz w:val="24"/>
+        </w:rPr>
+      </w:pPr>
+      <w:r>
+        <w:rPr>
+          <w:sz w:val="24"/>
+        </w:rPr>
+        <w:t>-Data Manager</w:t>
+      </w:r>
+      <w:r>
+        <w:rPr>
+          <w:sz w:val="24"/>
+        </w:rPr>
+        <w:t>.</w:t>
+      </w:r>
+    </w:p>
+    <w:p>
+      <w:pPr>
+        <w:ind w:left="360" w:firstLine="360"/>
+        <w:rPr>
+          <w:sz w:val="24"/>
+        </w:rPr>
+      </w:pPr>
+      <w:r>
+        <w:rPr>
+          <w:sz w:val="24"/>
+        </w:rPr>
+        <w:t>-Mobile App component.</w:t>
+      </w:r>
+    </w:p>
+    <w:p>
+      <w:pPr>
+        <w:rPr>
+          <w:sz w:val="24"/>
+          <w:lang w:val="en-US"/>
+        </w:rPr>
+      </w:pPr>
+      <w:r>
+        <w:rPr>
+          <w:sz w:val="24"/>
+        </w:rPr>
+        <w:tab/>
+      </w:r>
+      <w:r>
+        <w:rPr>
+          <w:sz w:val="24"/>
+        </w:rPr>
+        <w:tab/>
+      </w:r>
+      <w:r>
+        <w:rPr>
+          <w:sz w:val="24"/>
+          <w:highlight w:val="yellow"/>
           <w:lang w:val="en-US"/>
         </w:rPr>
         <w:t>-</w:t>
       </w:r>
       <w:r>
         <w:rPr>
-          <w:sz w:val="24"/>
-          <w:lang w:val="en-US"/>
-        </w:rPr>
-        <w:t xml:space="preserve">plan the transport </w:t>
-      </w:r>
-      <w:r>
-        <w:rPr>
-          <w:sz w:val="24"/>
-          <w:lang w:val="en-US"/>
-        </w:rPr>
-        <w:t xml:space="preserve">      </w:t>
-      </w:r>
-      <w:r>
-        <w:rPr>
-          <w:sz w:val="24"/>
-          <w:lang w:val="en-US"/>
-        </w:rPr>
-        <w:t>solution.</w:t>
-      </w:r>
-    </w:p>
-    <w:p>
-      <w:pPr>
-        <w:rPr>
           <w:color w:val="FF0000"/>
           <w:sz w:val="24"/>
-        </w:rPr>
-      </w:pPr>
-      <w:r>
-        <w:rPr>
-          <w:b/>
-          <w:sz w:val="24"/>
-          <w:lang w:val="en-US"/>
-        </w:rPr>
-        <w:tab/>
-      </w:r>
-      <w:r>
-        <w:rPr>
-          <w:b/>
-          <w:sz w:val="24"/>
-          <w:lang w:val="en-US"/>
-        </w:rPr>
-        <w:tab/>
-      </w:r>
-      <w:r>
-        <w:rPr>
-          <w:sz w:val="24"/>
-        </w:rPr>
-        <w:t>-Data Manager</w:t>
-      </w:r>
-      <w:r>
-        <w:rPr>
-          <w:sz w:val="24"/>
-        </w:rPr>
-        <w:t>.</w:t>
-      </w:r>
-    </w:p>
-    <w:p>
-      <w:pPr>
-        <w:rPr>
-          <w:sz w:val="24"/>
-          <w:lang w:val="en-US"/>
-        </w:rPr>
-      </w:pPr>
-      <w:r>
-        <w:rPr>
-          <w:sz w:val="24"/>
-        </w:rPr>
-        <w:tab/>
-      </w:r>
-      <w:r>
-        <w:rPr>
-          <w:sz w:val="24"/>
-        </w:rPr>
-        <w:tab/>
-        <w:t>-Mobile App component.</w:t>
-      </w:r>
-    </w:p>
-    <w:p>
-      <w:pPr>
-        <w:ind w:left="720"/>
-        <w:rPr>
-          <w:sz w:val="24"/>
-          <w:lang w:val="en-US"/>
-        </w:rPr>
-      </w:pPr>
-    </w:p>
-    <w:p>
-      <w:pPr>
-        <w:ind w:left="720"/>
-        <w:rPr>
-          <w:sz w:val="24"/>
-          <w:lang w:val="en-US"/>
-        </w:rPr>
-      </w:pPr>
-    </w:p>
-    <w:p>
-      <w:pPr>
-        <w:rPr>
-          <w:sz w:val="24"/>
-          <w:lang w:val="en-US"/>
-        </w:rPr>
-      </w:pPr>
-      <w:r>
-        <w:rPr>
-          <w:b/>
-          <w:sz w:val="24"/>
-          <w:lang w:val="en-US"/>
-        </w:rPr>
-        <w:t>[G8]</w:t>
-      </w:r>
-      <w:r>
-        <w:rPr>
-          <w:sz w:val="24"/>
-          <w:lang w:val="en-US"/>
-        </w:rPr>
-        <w:t xml:space="preserve"> Allow user to set free time (break) during the day schedule.</w:t>
-      </w:r>
-    </w:p>
-    <w:p>
-      <w:pPr>
-        <w:ind w:left="360" w:firstLine="360"/>
-        <w:rPr>
-          <w:color w:val="FF0000"/>
-          <w:sz w:val="24"/>
-        </w:rPr>
-      </w:pPr>
-      <w:r>
-        <w:rPr>
-          <w:sz w:val="24"/>
-        </w:rPr>
-        <w:t>-Data Manager</w:t>
-      </w:r>
-      <w:r>
-        <w:rPr>
-          <w:sz w:val="24"/>
-        </w:rPr>
-        <w:t>.</w:t>
-      </w:r>
-    </w:p>
-    <w:p>
-      <w:pPr>
-        <w:rPr>
-          <w:sz w:val="24"/>
-        </w:rPr>
-      </w:pPr>
-      <w:r>
-        <w:rPr>
-          <w:sz w:val="24"/>
-        </w:rPr>
-        <w:tab/>
-      </w:r>
-      <w:r>
-        <w:rPr>
-          <w:sz w:val="24"/>
-        </w:rPr>
-        <w:tab/>
-        <w:t>-Mobile App component.</w:t>
-      </w:r>
-    </w:p>
-    <w:p>
-      <w:pPr>
-        <w:rPr>
-          <w:sz w:val="24"/>
-        </w:rPr>
-      </w:pPr>
-    </w:p>
-    <w:p>
-      <w:pPr>
-        <w:rPr>
-          <w:sz w:val="24"/>
-        </w:rPr>
-      </w:pPr>
-    </w:p>
-    <w:p>
-      <w:pPr>
-        <w:ind w:left="720"/>
-        <w:rPr>
-          <w:sz w:val="24"/>
-        </w:rPr>
-      </w:pPr>
-    </w:p>
-    <w:p>
-      <w:pPr>
-        <w:ind w:left="720"/>
-        <w:rPr>
-          <w:sz w:val="24"/>
-        </w:rPr>
-      </w:pPr>
-    </w:p>
-    <w:p>
-      <w:pPr>
-        <w:ind w:left="720"/>
-        <w:rPr>
-          <w:sz w:val="24"/>
-        </w:rPr>
-      </w:pPr>
-    </w:p>
-    <w:p>
-      <w:pPr>
-        <w:ind w:left="720"/>
-        <w:rPr>
-          <w:sz w:val="24"/>
-        </w:rPr>
-      </w:pPr>
-    </w:p>
-    <w:p>
-      <w:pPr>
-        <w:ind w:left="720"/>
-        <w:rPr>
-          <w:sz w:val="24"/>
-        </w:rPr>
-      </w:pPr>
-    </w:p>
-    <w:p>
-      <w:pPr>
-        <w:ind w:left="720"/>
-        <w:rPr>
-          <w:sz w:val="24"/>
-        </w:rPr>
-      </w:pPr>
-    </w:p>
-    <w:p>
-      <w:pPr>
-        <w:rPr>
-          <w:sz w:val="24"/>
-          <w:lang w:val="en-US"/>
-        </w:rPr>
-      </w:pPr>
-      <w:r>
-        <w:rPr>
-          <w:b/>
-          <w:sz w:val="24"/>
-          <w:lang w:val="en-US"/>
-        </w:rPr>
-        <w:t>[G9]</w:t>
-      </w:r>
-      <w:r>
-        <w:rPr>
-          <w:sz w:val="24"/>
-          <w:lang w:val="en-US"/>
-        </w:rPr>
-        <w:t xml:space="preserve"> Notifying events overlapping.</w:t>
-      </w:r>
-    </w:p>
-    <w:p>
-      <w:pPr>
-        <w:ind w:left="360" w:firstLine="360"/>
-        <w:rPr>
-          <w:sz w:val="24"/>
-        </w:rPr>
-      </w:pPr>
-      <w:r>
-        <w:rPr>
-          <w:sz w:val="24"/>
-        </w:rPr>
-        <w:t>-Data Manager</w:t>
-      </w:r>
-      <w:r>
-        <w:rPr>
-          <w:sz w:val="24"/>
-        </w:rPr>
-        <w:t>.</w:t>
-      </w:r>
-    </w:p>
-    <w:p>
-      <w:pPr>
-        <w:ind w:left="360" w:firstLine="360"/>
-        <w:rPr>
-          <w:sz w:val="24"/>
-        </w:rPr>
-      </w:pPr>
-      <w:r>
-        <w:rPr>
-          <w:sz w:val="24"/>
-        </w:rPr>
-        <w:t>-Mobile App component.</w:t>
-      </w:r>
-    </w:p>
-    <w:p>
-      <w:pPr>
-        <w:ind w:left="360" w:firstLine="360"/>
-        <w:rPr>
-          <w:color w:val="FF0000"/>
-          <w:sz w:val="24"/>
-        </w:rPr>
-      </w:pPr>
-      <w:r>
-        <w:rPr>
-          <w:color w:val="FF0000"/>
-          <w:sz w:val="24"/>
-        </w:rPr>
-        <w:t>-Notifications Manager</w:t>
-      </w:r>
-    </w:p>
-    <w:p>
-      <w:pPr>
-        <w:rPr>
-          <w:sz w:val="24"/>
-          <w:lang w:val="en-US"/>
-        </w:rPr>
-      </w:pPr>
-    </w:p>
-    <w:p>
-      <w:pPr>
-        <w:ind w:firstLine="720"/>
-        <w:rPr>
-          <w:sz w:val="24"/>
-          <w:lang w:val="en-US"/>
-        </w:rPr>
-      </w:pPr>
-    </w:p>
-    <w:p>
-      <w:pPr>
-        <w:rPr>
-          <w:sz w:val="24"/>
-          <w:lang w:val="en-US"/>
-        </w:rPr>
-      </w:pPr>
-      <w:r>
-        <w:rPr>
-          <w:b/>
-          <w:sz w:val="24"/>
-          <w:lang w:val="en-US"/>
-        </w:rPr>
-        <w:t>[G10]</w:t>
-      </w:r>
-      <w:r>
-        <w:rPr>
-          <w:sz w:val="24"/>
-          <w:lang w:val="en-US"/>
-        </w:rPr>
-        <w:t xml:space="preserve"> Notifying the time-unreachable event.</w:t>
-      </w:r>
-    </w:p>
-    <w:p>
-      <w:pPr>
-        <w:ind w:left="360" w:firstLine="360"/>
-        <w:rPr>
-          <w:sz w:val="24"/>
-        </w:rPr>
-      </w:pPr>
-      <w:r>
-        <w:rPr>
-          <w:sz w:val="24"/>
-        </w:rPr>
-        <w:t>-Data Manager</w:t>
-      </w:r>
-      <w:r>
-        <w:rPr>
-          <w:sz w:val="24"/>
-        </w:rPr>
-        <w:t>.</w:t>
-      </w:r>
-    </w:p>
-    <w:p>
-      <w:pPr>
-        <w:ind w:left="360" w:firstLine="360"/>
-        <w:rPr>
-          <w:sz w:val="24"/>
-        </w:rPr>
-      </w:pPr>
-      <w:r>
-        <w:rPr>
-          <w:sz w:val="24"/>
-        </w:rPr>
-        <w:t>-Mobile App component.</w:t>
-      </w:r>
-    </w:p>
-    <w:p>
-      <w:pPr>
-        <w:ind w:left="360" w:firstLine="360"/>
-        <w:rPr>
-          <w:sz w:val="24"/>
-          <w:lang w:val="en-US"/>
-        </w:rPr>
-      </w:pPr>
-      <w:r>
-        <w:rPr>
-          <w:color w:val="FF0000"/>
-          <w:sz w:val="24"/>
-        </w:rPr>
-        <w:t>-Notifications Manager</w:t>
-      </w:r>
-    </w:p>
-    <w:p>
-      <w:pPr>
-        <w:rPr>
-          <w:sz w:val="24"/>
-          <w:lang w:val="en-US"/>
-        </w:rPr>
-      </w:pPr>
-    </w:p>
-    <w:p>
-      <w:pPr>
-        <w:rPr>
-          <w:sz w:val="24"/>
-          <w:lang w:val="en-US"/>
-        </w:rPr>
-      </w:pPr>
-      <w:r>
-        <w:rPr>
-          <w:b/>
-          <w:sz w:val="24"/>
-          <w:lang w:val="en-US"/>
-        </w:rPr>
-        <w:t>[G11]</w:t>
-      </w:r>
-      <w:r>
-        <w:rPr>
-          <w:sz w:val="24"/>
-          <w:lang w:val="en-US"/>
-        </w:rPr>
-        <w:t xml:space="preserve"> Allow user to configure transport preferences and external services to be used</w:t>
-      </w:r>
-    </w:p>
-    <w:p>
-      <w:pPr>
-        <w:ind w:left="360" w:firstLine="360"/>
-        <w:rPr>
-          <w:sz w:val="24"/>
-        </w:rPr>
-      </w:pPr>
-      <w:r>
-        <w:rPr>
-          <w:sz w:val="24"/>
-        </w:rPr>
-        <w:t>-Data Manager</w:t>
-      </w:r>
-      <w:r>
-        <w:rPr>
-          <w:sz w:val="24"/>
-        </w:rPr>
-        <w:t>.</w:t>
-      </w:r>
-    </w:p>
-    <w:p>
-      <w:pPr>
-        <w:ind w:left="360" w:firstLine="360"/>
-        <w:rPr>
-          <w:sz w:val="24"/>
-        </w:rPr>
-      </w:pPr>
-      <w:r>
-        <w:rPr>
-          <w:sz w:val="24"/>
-        </w:rPr>
-        <w:t>-Mobile App component.</w:t>
-      </w:r>
-    </w:p>
-    <w:p>
-      <w:pPr>
-        <w:rPr>
-          <w:sz w:val="24"/>
-        </w:rPr>
-      </w:pPr>
-    </w:p>
-    <w:p>
-      <w:pPr>
-        <w:rPr>
-          <w:sz w:val="24"/>
-          <w:lang w:val="en-US"/>
-        </w:rPr>
-      </w:pPr>
-      <w:r>
-        <w:rPr>
-          <w:b/>
-          <w:sz w:val="24"/>
-          <w:lang w:val="en-US"/>
-        </w:rPr>
-        <w:t>[G12</w:t>
-      </w:r>
-      <w:r>
-        <w:rPr>
-          <w:sz w:val="24"/>
-          <w:lang w:val="en-US"/>
-        </w:rPr>
-        <w:t>] Allow user to set an event as ending event.</w:t>
-      </w:r>
-    </w:p>
-    <w:p>
-      <w:pPr>
-        <w:ind w:left="360" w:firstLine="360"/>
-        <w:rPr>
-          <w:sz w:val="24"/>
-        </w:rPr>
-      </w:pPr>
-      <w:r>
-        <w:rPr>
-          <w:sz w:val="24"/>
-        </w:rPr>
-        <w:t>-Data Manager</w:t>
-      </w:r>
-      <w:r>
-        <w:rPr>
-          <w:sz w:val="24"/>
-        </w:rPr>
-        <w:t>.</w:t>
-      </w:r>
-    </w:p>
-    <w:p>
-      <w:pPr>
-        <w:ind w:left="360" w:firstLine="360"/>
-        <w:rPr>
-          <w:sz w:val="24"/>
-        </w:rPr>
-      </w:pPr>
-      <w:r>
-        <w:rPr>
-          <w:sz w:val="24"/>
-        </w:rPr>
-        <w:t>-Mobile App component.</w:t>
-      </w:r>
-    </w:p>
-    <w:p>
-      <w:pPr>
-        <w:rPr>
-          <w:sz w:val="24"/>
-        </w:rPr>
-      </w:pPr>
-    </w:p>
-    <w:p>
-      <w:pPr>
-        <w:rPr>
-          <w:sz w:val="24"/>
-          <w:lang w:val="en-US"/>
-        </w:rPr>
-      </w:pPr>
-      <w:r>
-        <w:rPr>
-          <w:b/>
-          <w:sz w:val="24"/>
-          <w:lang w:val="en-US"/>
-        </w:rPr>
-        <w:t xml:space="preserve">[G13] </w:t>
-      </w:r>
-      <w:r>
-        <w:rPr>
-          <w:sz w:val="24"/>
-          <w:lang w:val="en-US"/>
-        </w:rPr>
-        <w:t>Allow user to buy a ticket or to reserve a mean of transport of a suggested solution.</w:t>
-      </w:r>
-      <w:r>
-        <w:rPr>
-          <w:sz w:val="24"/>
-          <w:lang w:val="en-US"/>
-        </w:rPr>
+          <w:highlight w:val="yellow"/>
+          <w:lang w:val="en-US"/>
+        </w:rPr>
+        <w:t>Sharing Services Interactions Manager</w:t>
+      </w:r>
+    </w:p>
+    <w:p>
+      <w:pPr>
+        <w:rPr>
+          <w:sz w:val="24"/>
+          <w:lang w:val="en-US"/>
+        </w:rPr>
+      </w:pPr>
+      <w:r>
+        <w:rPr>
+          <w:sz w:val="24"/>
+          <w:lang w:val="en-US"/>
+        </w:rPr>
+        <w:tab/>
+      </w:r>
+      <w:r>
+        <w:rPr>
+          <w:sz w:val="24"/>
+          <w:lang w:val="en-US"/>
+        </w:rPr>
+        <w:tab/>
         <w:t xml:space="preserve"> </w:t>
       </w:r>
-    </w:p>
-    <w:p>
-      <w:pPr>
-        <w:ind w:left="360" w:firstLine="360"/>
-        <w:rPr>
-          <w:sz w:val="24"/>
-        </w:rPr>
-      </w:pPr>
-      <w:r>
-        <w:rPr>
-          <w:sz w:val="24"/>
-        </w:rPr>
-        <w:t>-Data Manager</w:t>
-      </w:r>
-      <w:r>
-        <w:rPr>
-          <w:sz w:val="24"/>
-        </w:rPr>
-        <w:t>.</w:t>
-      </w:r>
-    </w:p>
-    <w:p>
-      <w:pPr>
-        <w:ind w:left="360" w:firstLine="360"/>
-        <w:rPr>
-          <w:sz w:val="24"/>
-        </w:rPr>
-      </w:pPr>
-      <w:r>
-        <w:rPr>
-          <w:sz w:val="24"/>
-        </w:rPr>
-        <w:t>-Mobile App component.</w:t>
-      </w:r>
-    </w:p>
-    <w:p>
-      <w:pPr>
-        <w:rPr>
-          <w:sz w:val="24"/>
-          <w:lang w:val="en-US"/>
-        </w:rPr>
-      </w:pPr>
-      <w:r>
-        <w:rPr>
-          <w:sz w:val="24"/>
-        </w:rPr>
-        <w:tab/>
-      </w:r>
-      <w:r>
-        <w:rPr>
-          <w:sz w:val="24"/>
-        </w:rPr>
-        <w:tab/>
-      </w:r>
-      <w:r>
-        <w:rPr>
-          <w:sz w:val="24"/>
-          <w:highlight w:val="yellow"/>
-          <w:lang w:val="en-US"/>
-        </w:rPr>
-        <w:t>-</w:t>
-      </w:r>
-      <w:r>
-        <w:rPr>
-          <w:color w:val="FF0000"/>
-          <w:sz w:val="24"/>
-          <w:highlight w:val="yellow"/>
-          <w:lang w:val="en-US"/>
-        </w:rPr>
-        <w:t>Sharing Services Interactions Manager</w:t>
-      </w:r>
-    </w:p>
-    <w:p>
-      <w:pPr>
-        <w:rPr>
-          <w:sz w:val="24"/>
-          <w:lang w:val="en-US"/>
-        </w:rPr>
-      </w:pPr>
-      <w:r>
-        <w:rPr>
-          <w:sz w:val="24"/>
-          <w:lang w:val="en-US"/>
-        </w:rPr>
-        <w:tab/>
-      </w:r>
-      <w:r>
-        <w:rPr>
-          <w:sz w:val="24"/>
-          <w:lang w:val="en-US"/>
-        </w:rPr>
-        <w:tab/>
-        <w:t xml:space="preserve"> </w:t>
-      </w:r>
+      <w:bookmarkStart w:id="21" w:name="_GoBack"/>
+      <w:bookmarkEnd w:id="21"/>
     </w:p>
     <w:p>
       <w:pPr>
@@ -11528,7 +11511,7 @@
           <w:lang w:val="en-US"/>
         </w:rPr>
       </w:pPr>
-      <w:bookmarkStart w:id="21" w:name="_Toc499027017"/>
+      <w:bookmarkStart w:id="22" w:name="_Toc499027017"/>
       <w:r>
         <w:rPr>
           <w:sz w:val="36"/>
@@ -11537,7 +11520,7 @@
         <w:lastRenderedPageBreak/>
         <w:t>IMPLEMENTATION, INTEGRATION AND TEST PLAN</w:t>
       </w:r>
-      <w:bookmarkEnd w:id="21"/>
+      <w:bookmarkEnd w:id="22"/>
     </w:p>
     <w:p>
       <w:pPr>
@@ -11765,7 +11748,7 @@
           <w:lang w:val="en-US"/>
         </w:rPr>
       </w:pPr>
-      <w:bookmarkStart w:id="22" w:name="_Toc499027018"/>
+      <w:bookmarkStart w:id="23" w:name="_Toc499027018"/>
       <w:r>
         <w:rPr>
           <w:sz w:val="36"/>
@@ -11775,7 +11758,7 @@
         <w:lastRenderedPageBreak/>
         <w:t>EFFORT SPENT</w:t>
       </w:r>
-      <w:bookmarkEnd w:id="22"/>
+      <w:bookmarkEnd w:id="23"/>
     </w:p>
     <w:p>
       <w:pPr>
@@ -11822,7 +11805,7 @@
         </w:rPr>
         <w:tab/>
       </w:r>
-      <w:bookmarkStart w:id="23" w:name="_Hlk497075451"/>
+      <w:bookmarkStart w:id="24" w:name="_Hlk497075451"/>
       <w:r>
         <w:rPr>
           <w:sz w:val="24"/>
@@ -12053,126 +12036,114 @@
         <w:pStyle w:val="Corpotesto"/>
         <w:rPr>
           <w:sz w:val="24"/>
-          <w:lang w:val="en-US"/>
-        </w:rPr>
-      </w:pPr>
-      <w:r>
-        <w:rPr>
-          <w:sz w:val="24"/>
-          <w:lang w:val="en-US"/>
-        </w:rPr>
-        <w:tab/>
-      </w:r>
-      <w:r>
-        <w:rPr>
-          <w:sz w:val="24"/>
-          <w:lang w:val="en-US"/>
-        </w:rPr>
-        <w:tab/>
-      </w:r>
-      <w:r>
-        <w:rPr>
-          <w:sz w:val="24"/>
-          <w:lang w:val="en-US"/>
-        </w:rPr>
-        <w:tab/>
-      </w:r>
-      <w:r>
-        <w:rPr>
-          <w:sz w:val="24"/>
-          <w:lang w:val="en-US"/>
-        </w:rPr>
-        <w:tab/>
-      </w:r>
-      <w:r>
-        <w:rPr>
-          <w:sz w:val="24"/>
-          <w:lang w:val="en-US"/>
-        </w:rPr>
-        <w:tab/>
-      </w:r>
-      <w:r>
-        <w:rPr>
-          <w:sz w:val="24"/>
-          <w:lang w:val="en-US"/>
-        </w:rPr>
-        <w:tab/>
-      </w:r>
-      <w:r>
-        <w:rPr>
-          <w:sz w:val="24"/>
-          <w:lang w:val="en-US"/>
+        </w:rPr>
+      </w:pPr>
+      <w:r>
+        <w:rPr>
+          <w:sz w:val="24"/>
+          <w:lang w:val="en-US"/>
+        </w:rPr>
+        <w:tab/>
+      </w:r>
+      <w:r>
+        <w:rPr>
+          <w:sz w:val="24"/>
+          <w:lang w:val="en-US"/>
+        </w:rPr>
+        <w:tab/>
+      </w:r>
+      <w:r>
+        <w:rPr>
+          <w:sz w:val="24"/>
+          <w:lang w:val="en-US"/>
+        </w:rPr>
+        <w:tab/>
+      </w:r>
+      <w:r>
+        <w:rPr>
+          <w:sz w:val="24"/>
+          <w:lang w:val="en-US"/>
+        </w:rPr>
+        <w:tab/>
+      </w:r>
+      <w:r>
+        <w:rPr>
+          <w:sz w:val="24"/>
+          <w:lang w:val="en-US"/>
+        </w:rPr>
+        <w:tab/>
+      </w:r>
+      <w:r>
+        <w:rPr>
+          <w:sz w:val="24"/>
+          <w:lang w:val="en-US"/>
+        </w:rPr>
+        <w:tab/>
+      </w:r>
+      <w:r>
+        <w:rPr>
+          <w:sz w:val="24"/>
         </w:rPr>
         <w:t>Alloy:</w:t>
       </w:r>
-      <w:bookmarkEnd w:id="23"/>
-      <w:r>
-        <w:rPr>
-          <w:sz w:val="24"/>
-          <w:lang w:val="en-US"/>
+      <w:bookmarkEnd w:id="24"/>
+      <w:r>
+        <w:rPr>
+          <w:sz w:val="24"/>
         </w:rPr>
         <w:t xml:space="preserve"> </w:t>
       </w:r>
       <w:r>
         <w:rPr>
           <w:sz w:val="24"/>
-          <w:lang w:val="en-US"/>
-        </w:rPr>
-        <w:tab/>
-      </w:r>
-      <w:r>
-        <w:rPr>
-          <w:sz w:val="24"/>
-          <w:lang w:val="en-US"/>
-        </w:rPr>
-        <w:tab/>
-      </w:r>
-      <w:r>
-        <w:rPr>
-          <w:sz w:val="24"/>
-          <w:lang w:val="en-US"/>
-        </w:rPr>
-        <w:tab/>
-      </w:r>
-      <w:r>
-        <w:rPr>
-          <w:sz w:val="24"/>
-          <w:lang w:val="en-US"/>
-        </w:rPr>
-        <w:tab/>
-      </w:r>
-      <w:r>
-        <w:rPr>
-          <w:sz w:val="24"/>
-          <w:lang w:val="en-US"/>
-        </w:rPr>
-        <w:tab/>
-      </w:r>
-      <w:r>
-        <w:rPr>
-          <w:sz w:val="24"/>
-          <w:lang w:val="en-US"/>
-        </w:rPr>
-        <w:tab/>
-      </w:r>
-      <w:r>
-        <w:rPr>
-          <w:sz w:val="24"/>
-          <w:lang w:val="en-US"/>
-        </w:rPr>
-        <w:tab/>
-      </w:r>
-      <w:r>
-        <w:rPr>
-          <w:sz w:val="24"/>
-          <w:lang w:val="en-US"/>
+        </w:rPr>
+        <w:tab/>
+      </w:r>
+      <w:r>
+        <w:rPr>
+          <w:sz w:val="24"/>
+        </w:rPr>
+        <w:tab/>
+      </w:r>
+      <w:r>
+        <w:rPr>
+          <w:sz w:val="24"/>
+        </w:rPr>
+        <w:tab/>
+      </w:r>
+      <w:r>
+        <w:rPr>
+          <w:sz w:val="24"/>
+        </w:rPr>
+        <w:tab/>
+      </w:r>
+      <w:r>
+        <w:rPr>
+          <w:sz w:val="24"/>
+        </w:rPr>
+        <w:tab/>
+      </w:r>
+      <w:r>
+        <w:rPr>
+          <w:sz w:val="24"/>
+        </w:rPr>
+        <w:tab/>
+      </w:r>
+      <w:r>
+        <w:rPr>
+          <w:sz w:val="24"/>
+        </w:rPr>
+        <w:tab/>
+      </w:r>
+      <w:r>
+        <w:rPr>
+          <w:sz w:val="24"/>
         </w:rPr>
         <w:t>4</w:t>
       </w:r>
       <w:r>
         <w:rPr>
           <w:sz w:val="24"/>
-          <w:lang w:val="en-US"/>
         </w:rPr>
         <w:t>h</w:t>
       </w:r>
@@ -12182,48 +12153,41 @@
         <w:pStyle w:val="Corpotesto"/>
         <w:rPr>
           <w:sz w:val="24"/>
-          <w:lang w:val="en-US"/>
-        </w:rPr>
-      </w:pPr>
-      <w:r>
-        <w:rPr>
-          <w:sz w:val="24"/>
-          <w:lang w:val="en-US"/>
-        </w:rPr>
-        <w:tab/>
-      </w:r>
-      <w:r>
-        <w:rPr>
-          <w:sz w:val="24"/>
-          <w:lang w:val="en-US"/>
-        </w:rPr>
-        <w:tab/>
-      </w:r>
-      <w:r>
-        <w:rPr>
-          <w:sz w:val="24"/>
-          <w:lang w:val="en-US"/>
-        </w:rPr>
-        <w:tab/>
-      </w:r>
-      <w:r>
-        <w:rPr>
-          <w:sz w:val="24"/>
-          <w:lang w:val="en-US"/>
-        </w:rPr>
-        <w:tab/>
-      </w:r>
-      <w:r>
-        <w:rPr>
-          <w:sz w:val="24"/>
-          <w:lang w:val="en-US"/>
-        </w:rPr>
-        <w:tab/>
-      </w:r>
-      <w:r>
-        <w:rPr>
-          <w:sz w:val="24"/>
-          <w:lang w:val="en-US"/>
+        </w:rPr>
+      </w:pPr>
+      <w:r>
+        <w:rPr>
+          <w:sz w:val="24"/>
+        </w:rPr>
+        <w:tab/>
+      </w:r>
+      <w:r>
+        <w:rPr>
+          <w:sz w:val="24"/>
+        </w:rPr>
+        <w:tab/>
+      </w:r>
+      <w:r>
+        <w:rPr>
+          <w:sz w:val="24"/>
+        </w:rPr>
+        <w:tab/>
+      </w:r>
+      <w:r>
+        <w:rPr>
+          <w:sz w:val="24"/>
+        </w:rPr>
+        <w:tab/>
+      </w:r>
+      <w:r>
+        <w:rPr>
+          <w:sz w:val="24"/>
+        </w:rPr>
+        <w:tab/>
+      </w:r>
+      <w:r>
+        <w:rPr>
+          <w:sz w:val="24"/>
         </w:rPr>
         <w:tab/>
         <w:t>Overall Design:</w:t>
@@ -12231,28 +12195,24 @@
       <w:r>
         <w:rPr>
           <w:sz w:val="24"/>
-          <w:lang w:val="en-US"/>
-        </w:rPr>
-        <w:tab/>
-      </w:r>
-      <w:r>
-        <w:rPr>
-          <w:sz w:val="24"/>
-          <w:lang w:val="en-US"/>
-        </w:rPr>
-        <w:tab/>
-      </w:r>
-      <w:r>
-        <w:rPr>
-          <w:sz w:val="24"/>
-          <w:lang w:val="en-US"/>
-        </w:rPr>
-        <w:tab/>
-      </w:r>
-      <w:r>
-        <w:rPr>
-          <w:sz w:val="24"/>
-          <w:lang w:val="en-US"/>
+        </w:rPr>
+        <w:tab/>
+      </w:r>
+      <w:r>
+        <w:rPr>
+          <w:sz w:val="24"/>
+        </w:rPr>
+        <w:tab/>
+      </w:r>
+      <w:r>
+        <w:rPr>
+          <w:sz w:val="24"/>
+        </w:rPr>
+        <w:tab/>
+      </w:r>
+      <w:r>
+        <w:rPr>
+          <w:sz w:val="24"/>
         </w:rPr>
         <w:tab/>
         <w:t>4h</w:t>
@@ -12263,29 +12223,25 @@
         <w:pStyle w:val="Corpotesto"/>
         <w:rPr>
           <w:sz w:val="24"/>
-          <w:lang w:val="en-US"/>
-        </w:rPr>
-      </w:pPr>
-    </w:p>
-    <w:p>
-      <w:pPr>
-        <w:pStyle w:val="Corpotesto"/>
-        <w:rPr>
-          <w:sz w:val="24"/>
-          <w:lang w:val="en-US"/>
-        </w:rPr>
-      </w:pPr>
-      <w:r>
-        <w:rPr>
-          <w:sz w:val="24"/>
-          <w:lang w:val="en-US"/>
+        </w:rPr>
+      </w:pPr>
+    </w:p>
+    <w:p>
+      <w:pPr>
+        <w:pStyle w:val="Corpotesto"/>
+        <w:rPr>
+          <w:sz w:val="24"/>
+        </w:rPr>
+      </w:pPr>
+      <w:r>
+        <w:rPr>
+          <w:sz w:val="24"/>
         </w:rPr>
         <w:t>Ciampiconi Lorenzo:</w:t>
       </w:r>
       <w:r>
         <w:rPr>
           <w:sz w:val="24"/>
-          <w:lang w:val="en-US"/>
         </w:rPr>
         <w:tab/>
         <w:t>Introduction:</w:t>
@@ -12293,35 +12249,30 @@
       <w:r>
         <w:rPr>
           <w:sz w:val="24"/>
-          <w:lang w:val="en-US"/>
-        </w:rPr>
-        <w:tab/>
-      </w:r>
-      <w:r>
-        <w:rPr>
-          <w:sz w:val="24"/>
-          <w:lang w:val="en-US"/>
-        </w:rPr>
-        <w:tab/>
-      </w:r>
-      <w:r>
-        <w:rPr>
-          <w:sz w:val="24"/>
-          <w:lang w:val="en-US"/>
-        </w:rPr>
-        <w:tab/>
-      </w:r>
-      <w:r>
-        <w:rPr>
-          <w:sz w:val="24"/>
-          <w:lang w:val="en-US"/>
-        </w:rPr>
-        <w:tab/>
-      </w:r>
-      <w:r>
-        <w:rPr>
-          <w:sz w:val="24"/>
-          <w:lang w:val="en-US"/>
+        </w:rPr>
+        <w:tab/>
+      </w:r>
+      <w:r>
+        <w:rPr>
+          <w:sz w:val="24"/>
+        </w:rPr>
+        <w:tab/>
+      </w:r>
+      <w:r>
+        <w:rPr>
+          <w:sz w:val="24"/>
+        </w:rPr>
+        <w:tab/>
+      </w:r>
+      <w:r>
+        <w:rPr>
+          <w:sz w:val="24"/>
+        </w:rPr>
+        <w:tab/>
+      </w:r>
+      <w:r>
+        <w:rPr>
+          <w:sz w:val="24"/>
         </w:rPr>
         <w:tab/>
         <w:t>2h</w:t>
@@ -12329,72 +12280,63 @@
       <w:r>
         <w:rPr>
           <w:sz w:val="24"/>
-          <w:lang w:val="en-US"/>
-        </w:rPr>
-        <w:tab/>
-      </w:r>
-      <w:r>
-        <w:rPr>
-          <w:sz w:val="24"/>
-          <w:lang w:val="en-US"/>
-        </w:rPr>
-        <w:tab/>
-      </w:r>
-      <w:r>
-        <w:rPr>
-          <w:sz w:val="24"/>
-          <w:lang w:val="en-US"/>
-        </w:rPr>
-        <w:tab/>
-      </w:r>
-    </w:p>
-    <w:p>
-      <w:pPr>
-        <w:pStyle w:val="Corpotesto"/>
-        <w:rPr>
-          <w:sz w:val="24"/>
-          <w:lang w:val="en-US"/>
-        </w:rPr>
-      </w:pPr>
-      <w:r>
-        <w:rPr>
-          <w:sz w:val="24"/>
-          <w:lang w:val="en-US"/>
-        </w:rPr>
-        <w:tab/>
-      </w:r>
-      <w:r>
-        <w:rPr>
-          <w:sz w:val="24"/>
-          <w:lang w:val="en-US"/>
-        </w:rPr>
-        <w:tab/>
-      </w:r>
-      <w:r>
-        <w:rPr>
-          <w:sz w:val="24"/>
-          <w:lang w:val="en-US"/>
-        </w:rPr>
-        <w:tab/>
-      </w:r>
-      <w:r>
-        <w:rPr>
-          <w:sz w:val="24"/>
-          <w:lang w:val="en-US"/>
-        </w:rPr>
-        <w:tab/>
-      </w:r>
-      <w:r>
-        <w:rPr>
-          <w:sz w:val="24"/>
-          <w:lang w:val="en-US"/>
-        </w:rPr>
-        <w:tab/>
-      </w:r>
-      <w:r>
-        <w:rPr>
-          <w:sz w:val="24"/>
-          <w:lang w:val="en-US"/>
+        </w:rPr>
+        <w:tab/>
+      </w:r>
+      <w:r>
+        <w:rPr>
+          <w:sz w:val="24"/>
+        </w:rPr>
+        <w:tab/>
+      </w:r>
+      <w:r>
+        <w:rPr>
+          <w:sz w:val="24"/>
+        </w:rPr>
+        <w:tab/>
+      </w:r>
+    </w:p>
+    <w:p>
+      <w:pPr>
+        <w:pStyle w:val="Corpotesto"/>
+        <w:rPr>
+          <w:sz w:val="24"/>
+          <w:lang w:val="en-US"/>
+        </w:rPr>
+      </w:pPr>
+      <w:r>
+        <w:rPr>
+          <w:sz w:val="24"/>
+        </w:rPr>
+        <w:tab/>
+      </w:r>
+      <w:r>
+        <w:rPr>
+          <w:sz w:val="24"/>
+        </w:rPr>
+        <w:tab/>
+      </w:r>
+      <w:r>
+        <w:rPr>
+          <w:sz w:val="24"/>
+        </w:rPr>
+        <w:tab/>
+      </w:r>
+      <w:r>
+        <w:rPr>
+          <w:sz w:val="24"/>
+        </w:rPr>
+        <w:tab/>
+      </w:r>
+      <w:r>
+        <w:rPr>
+          <w:sz w:val="24"/>
+        </w:rPr>
+        <w:tab/>
+      </w:r>
+      <w:r>
+        <w:rPr>
+          <w:sz w:val="24"/>
         </w:rPr>
         <w:tab/>
       </w:r>
@@ -12427,8 +12369,6 @@
         <w:tab/>
         <w:t>5h</w:t>
       </w:r>
-      <w:bookmarkStart w:id="24" w:name="_GoBack"/>
-      <w:bookmarkEnd w:id="24"/>
     </w:p>
     <w:p>
       <w:pPr>
@@ -13550,7 +13490,7 @@
         <w:noProof/>
         <w:szCs w:val="20"/>
       </w:rPr>
-      <w:t>18</w:t>
+      <w:t>26</w:t>
     </w:r>
     <w:r>
       <w:rPr>
@@ -13605,7 +13545,7 @@
         <w:noProof/>
         <w:szCs w:val="20"/>
       </w:rPr>
-      <w:t>17</w:t>
+      <w:t>25</w:t>
     </w:r>
     <w:r>
       <w:rPr>
@@ -18837,7 +18777,7 @@
 </file>
 
 <file path=customXml/itemProps2.xml><?xml version="1.0" encoding="utf-8"?>
-<ds:datastoreItem xmlns:ds="http://schemas.openxmlformats.org/officeDocument/2006/customXml" ds:itemID="{7A48C091-F335-46FE-884A-D6823B7E6A43}">
+<ds:datastoreItem xmlns:ds="http://schemas.openxmlformats.org/officeDocument/2006/customXml" ds:itemID="{DA6909E0-0CB4-461A-90EA-0375590D5F95}">
   <ds:schemaRefs>
     <ds:schemaRef ds:uri="http://schemas.openxmlformats.org/officeDocument/2006/bibliography"/>
   </ds:schemaRefs>

</xml_diff>